<commit_message>
fixed report for aisd 1
</commit_message>
<xml_diff>
--- a/aisd/1/sharpinskiy-lab01.docx
+++ b/aisd/1/sharpinskiy-lab01.docx
@@ -389,15 +389,7 @@
                 <w:sz w:val="28"/>
                 <w:szCs w:val="28"/>
               </w:rPr>
-              <w:t>Манирагена Валенс</w:t>
-            </w:r>
-            <w:r>
-              <w:rPr>
-                <w:color w:val="000000" w:themeColor="text1"/>
-                <w:sz w:val="28"/>
-                <w:szCs w:val="28"/>
-              </w:rPr>
-              <w:t>.</w:t>
+              <w:t>Манирагена Валенс.</w:t>
             </w:r>
           </w:p>
         </w:tc>
@@ -514,16 +506,7 @@
           <w:sz w:val="28"/>
           <w:szCs w:val="28"/>
         </w:rPr>
-        <w:t>Исследование четырёх способов хранения множеств в памяти ЭВМ</w:t>
-      </w:r>
-      <w:r>
-        <w:rPr>
-          <w:rFonts w:ascii="Times New Roman" w:hAnsi="Times New Roman" w:cs="Times New Roman"/>
-          <w:color w:val="000000" w:themeColor="text1"/>
-          <w:sz w:val="28"/>
-          <w:szCs w:val="28"/>
-        </w:rPr>
-        <w:t>.</w:t>
+        <w:t>Исследование четырёх способов хранения множеств в памяти ЭВМ.</w:t>
       </w:r>
     </w:p>
     <w:p>
@@ -903,6 +886,221 @@
           <w:sz w:val="28"/>
           <w:szCs w:val="28"/>
         </w:rPr>
+        <w:t xml:space="preserve">, где </w:t>
+      </w:r>
+      <w:r>
+        <w:rPr>
+          <w:rFonts w:ascii="Times New Roman" w:hAnsi="Times New Roman" w:cs="Times New Roman"/>
+          <w:bCs/>
+          <w:color w:val="000000" w:themeColor="text1"/>
+          <w:sz w:val="28"/>
+          <w:szCs w:val="28"/>
+        </w:rPr>
+        <w:t xml:space="preserve">&amp; - </w:t>
+      </w:r>
+      <w:r>
+        <w:rPr>
+          <w:rFonts w:ascii="Times New Roman" w:hAnsi="Times New Roman" w:cs="Times New Roman"/>
+          <w:bCs/>
+          <w:color w:val="000000" w:themeColor="text1"/>
+          <w:sz w:val="28"/>
+          <w:szCs w:val="28"/>
+        </w:rPr>
+        <w:t xml:space="preserve">логическое И, </w:t>
+      </w:r>
+      <w:r>
+        <w:rPr>
+          <w:rFonts w:ascii="Times New Roman" w:hAnsi="Times New Roman" w:cs="Times New Roman"/>
+          <w:bCs/>
+          <w:color w:val="000000" w:themeColor="text1"/>
+          <w:sz w:val="28"/>
+          <w:szCs w:val="28"/>
+        </w:rPr>
+        <w:t xml:space="preserve">| - </w:t>
+      </w:r>
+      <w:r>
+        <w:rPr>
+          <w:rFonts w:ascii="Times New Roman" w:hAnsi="Times New Roman" w:cs="Times New Roman"/>
+          <w:bCs/>
+          <w:color w:val="000000" w:themeColor="text1"/>
+          <w:sz w:val="28"/>
+          <w:szCs w:val="28"/>
+        </w:rPr>
+        <w:t>логическое ИЛИ, ! – логическое отрицание.</w:t>
+      </w:r>
+    </w:p>
+    <w:p>
+      <w:pPr>
+        <w:spacing w:line="360" w:lineRule="auto"/>
+        <w:ind w:left="426"/>
+        <w:jc w:val="both"/>
+        <w:rPr>
+          <w:rFonts w:ascii="Times New Roman" w:hAnsi="Times New Roman" w:cs="Times New Roman"/>
+          <w:bCs/>
+          <w:color w:val="000000" w:themeColor="text1"/>
+          <w:sz w:val="28"/>
+          <w:szCs w:val="28"/>
+        </w:rPr>
+      </w:pPr>
+    </w:p>
+    <w:p>
+      <w:pPr>
+        <w:spacing w:line="360" w:lineRule="auto"/>
+        <w:ind w:left="426"/>
+        <w:jc w:val="both"/>
+        <w:rPr>
+          <w:rFonts w:ascii="Times New Roman" w:hAnsi="Times New Roman" w:cs="Times New Roman"/>
+          <w:bCs/>
+          <w:color w:val="000000" w:themeColor="text1"/>
+          <w:sz w:val="28"/>
+          <w:szCs w:val="28"/>
+        </w:rPr>
+      </w:pPr>
+      <w:r>
+        <w:rPr>
+          <w:rFonts w:ascii="Times New Roman" w:hAnsi="Times New Roman" w:cs="Times New Roman"/>
+          <w:bCs/>
+          <w:color w:val="000000" w:themeColor="text1"/>
+          <w:sz w:val="28"/>
+          <w:szCs w:val="28"/>
+        </w:rPr>
+        <w:t>Теперь рассмотрим</w:t>
+      </w:r>
+      <w:r>
+        <w:rPr>
+          <w:rFonts w:ascii="Times New Roman" w:hAnsi="Times New Roman" w:cs="Times New Roman"/>
+          <w:bCs/>
+          <w:color w:val="000000" w:themeColor="text1"/>
+          <w:sz w:val="28"/>
+          <w:szCs w:val="28"/>
+        </w:rPr>
+        <w:t xml:space="preserve"> применение этой формулы</w:t>
+      </w:r>
+      <w:r>
+        <w:rPr>
+          <w:rFonts w:ascii="Times New Roman" w:hAnsi="Times New Roman" w:cs="Times New Roman"/>
+          <w:bCs/>
+          <w:color w:val="000000" w:themeColor="text1"/>
+          <w:sz w:val="28"/>
+          <w:szCs w:val="28"/>
+        </w:rPr>
+        <w:t xml:space="preserve"> по отдельности для каждого из способов хранения множеств в памяти.</w:t>
+      </w:r>
+    </w:p>
+    <w:p>
+      <w:pPr>
+        <w:spacing w:line="360" w:lineRule="auto"/>
+        <w:ind w:left="426"/>
+        <w:jc w:val="both"/>
+        <w:rPr>
+          <w:rFonts w:ascii="Times New Roman" w:hAnsi="Times New Roman" w:cs="Times New Roman"/>
+          <w:bCs/>
+          <w:color w:val="000000" w:themeColor="text1"/>
+          <w:sz w:val="28"/>
+          <w:szCs w:val="28"/>
+        </w:rPr>
+      </w:pPr>
+      <w:r>
+        <w:rPr>
+          <w:rFonts w:ascii="Times New Roman" w:hAnsi="Times New Roman" w:cs="Times New Roman"/>
+          <w:bCs/>
+          <w:color w:val="000000" w:themeColor="text1"/>
+          <w:sz w:val="28"/>
+          <w:szCs w:val="28"/>
+        </w:rPr>
+        <w:t>1. Массивы</w:t>
+      </w:r>
+    </w:p>
+    <w:p>
+      <w:pPr>
+        <w:spacing w:line="360" w:lineRule="auto"/>
+        <w:ind w:left="426"/>
+        <w:jc w:val="both"/>
+        <w:rPr>
+          <w:rFonts w:ascii="Times New Roman" w:hAnsi="Times New Roman" w:cs="Times New Roman"/>
+          <w:bCs/>
+          <w:color w:val="000000" w:themeColor="text1"/>
+          <w:sz w:val="28"/>
+          <w:szCs w:val="28"/>
+        </w:rPr>
+      </w:pPr>
+      <w:r>
+        <w:rPr>
+          <w:rFonts w:ascii="Times New Roman" w:hAnsi="Times New Roman" w:cs="Times New Roman"/>
+          <w:bCs/>
+          <w:color w:val="000000" w:themeColor="text1"/>
+          <w:sz w:val="28"/>
+          <w:szCs w:val="28"/>
+        </w:rPr>
+        <w:t>Множества могут храниться в виде массивов символов, представляющих цифры от 0 до 9. В этом случае элементы множества представлены в виде строки, а операция пересечения множеств выполняется с помощью линейного поиска элементов в другом массиве.</w:t>
+      </w:r>
+    </w:p>
+    <w:p>
+      <w:pPr>
+        <w:spacing w:line="360" w:lineRule="auto"/>
+        <w:ind w:left="426"/>
+        <w:jc w:val="both"/>
+        <w:rPr>
+          <w:rFonts w:ascii="Times New Roman" w:hAnsi="Times New Roman" w:cs="Times New Roman"/>
+          <w:bCs/>
+          <w:color w:val="000000" w:themeColor="text1"/>
+          <w:sz w:val="28"/>
+          <w:szCs w:val="28"/>
+        </w:rPr>
+      </w:pPr>
+    </w:p>
+    <w:p>
+      <w:pPr>
+        <w:spacing w:line="360" w:lineRule="auto"/>
+        <w:ind w:left="426"/>
+        <w:jc w:val="both"/>
+        <w:rPr>
+          <w:rFonts w:ascii="Times New Roman" w:hAnsi="Times New Roman" w:cs="Times New Roman"/>
+          <w:bCs/>
+          <w:color w:val="000000" w:themeColor="text1"/>
+          <w:sz w:val="28"/>
+          <w:szCs w:val="28"/>
+        </w:rPr>
+      </w:pPr>
+      <w:r>
+        <w:rPr>
+          <w:rFonts w:ascii="Times New Roman" w:hAnsi="Times New Roman" w:cs="Times New Roman"/>
+          <w:bCs/>
+          <w:color w:val="000000" w:themeColor="text1"/>
+          <w:sz w:val="28"/>
+          <w:szCs w:val="28"/>
+        </w:rPr>
+        <w:t xml:space="preserve">Операция вычисления множества E  для массива реализована с помощью цикла, в котором проверяются условия принадлежности элементов к множествам </w:t>
+      </w:r>
+      <w:r>
+        <w:rPr>
+          <w:rFonts w:ascii="Cambria Math" w:hAnsi="Cambria Math" w:cs="Cambria Math"/>
+          <w:bCs/>
+          <w:color w:val="000000" w:themeColor="text1"/>
+          <w:sz w:val="28"/>
+          <w:szCs w:val="28"/>
+        </w:rPr>
+        <w:t xml:space="preserve">А, В, С и </w:t>
+      </w:r>
+      <w:r>
+        <w:rPr>
+          <w:rFonts w:ascii="Cambria Math" w:hAnsi="Cambria Math" w:cs="Cambria Math"/>
+          <w:bCs/>
+          <w:color w:val="000000" w:themeColor="text1"/>
+          <w:sz w:val="28"/>
+          <w:szCs w:val="28"/>
+          <w:lang w:val="en-US"/>
+        </w:rPr>
+        <w:t>D</w:t>
+      </w:r>
+      <w:r>
+        <w:rPr>
+          <w:rFonts w:ascii="Cambria Math" w:hAnsi="Cambria Math" w:cs="Cambria Math"/>
+          <w:bCs/>
+          <w:color w:val="000000" w:themeColor="text1"/>
+          <w:sz w:val="28"/>
+          <w:szCs w:val="28"/>
+        </w:rPr>
         <w:t>.</w:t>
       </w:r>
     </w:p>
@@ -941,7 +1139,7 @@
           <w:sz w:val="28"/>
           <w:szCs w:val="28"/>
         </w:rPr>
-        <w:t>Теперь рассмотрим по отдельности для каждого из способов хранения множеств в памяти.</w:t>
+        <w:t>2. Связные списки</w:t>
       </w:r>
     </w:p>
     <w:p>
@@ -965,7 +1163,8 @@
           <w:sz w:val="28"/>
           <w:szCs w:val="28"/>
         </w:rPr>
-        <w:t>1. Массивы</w:t>
+        <w:lastRenderedPageBreak/>
+        <w:t>Множества также могут быть представлены в виде связных списков, где каждый элемент множества хранится в узле списка. Операции пересечения и объединения множеств выполняются путём последовательного обхода списков и проверки каждого элемента на наличие в других множествах.</w:t>
       </w:r>
     </w:p>
     <w:p>
@@ -981,16 +1180,6 @@
           <w:szCs w:val="28"/>
         </w:rPr>
       </w:pPr>
-      <w:r>
-        <w:rPr>
-          <w:rFonts w:ascii="Times New Roman" w:hAnsi="Times New Roman" w:cs="Times New Roman"/>
-          <w:bCs/>
-          <w:color w:val="000000" w:themeColor="text1"/>
-          <w:sz w:val="28"/>
-          <w:szCs w:val="28"/>
-        </w:rPr>
-        <w:t>Множества могут храниться в виде массивов символов, представляющих цифры от 0 до 9. В этом случае элементы множества представлены в виде строки, а операция пересечения множеств выполняется с помощью линейного поиска элементов в другом массиве.</w:t>
-      </w:r>
     </w:p>
     <w:p>
       <w:pPr>
@@ -1005,6 +1194,16 @@
           <w:szCs w:val="28"/>
         </w:rPr>
       </w:pPr>
+      <w:r>
+        <w:rPr>
+          <w:rFonts w:ascii="Times New Roman" w:hAnsi="Times New Roman" w:cs="Times New Roman"/>
+          <w:bCs/>
+          <w:color w:val="000000" w:themeColor="text1"/>
+          <w:sz w:val="28"/>
+          <w:szCs w:val="28"/>
+        </w:rPr>
+        <w:t>Этот способ позволяет динамически изменять размер множества, но требует дополнительных затрат на управление памятью.</w:t>
+      </w:r>
     </w:p>
     <w:p>
       <w:pPr>
@@ -1019,40 +1218,149 @@
           <w:szCs w:val="28"/>
         </w:rPr>
       </w:pPr>
-      <w:r>
-        <w:rPr>
-          <w:rFonts w:ascii="Times New Roman" w:hAnsi="Times New Roman" w:cs="Times New Roman"/>
-          <w:bCs/>
-          <w:color w:val="000000" w:themeColor="text1"/>
-          <w:sz w:val="28"/>
-          <w:szCs w:val="28"/>
-        </w:rPr>
-        <w:t xml:space="preserve">Операция вычисления множества E  для массива реализована с помощью цикла, в котором проверяются условия принадлежности элементов к множествам </w:t>
-      </w:r>
-      <w:r>
-        <w:rPr>
-          <w:rFonts w:ascii="Cambria Math" w:hAnsi="Cambria Math" w:cs="Cambria Math"/>
-          <w:bCs/>
-          <w:color w:val="000000" w:themeColor="text1"/>
-          <w:sz w:val="28"/>
-          <w:szCs w:val="28"/>
-        </w:rPr>
-        <w:t xml:space="preserve">А, В, С и </w:t>
-      </w:r>
-      <w:r>
-        <w:rPr>
-          <w:rFonts w:ascii="Cambria Math" w:hAnsi="Cambria Math" w:cs="Cambria Math"/>
+    </w:p>
+    <w:p>
+      <w:pPr>
+        <w:spacing w:line="360" w:lineRule="auto"/>
+        <w:ind w:left="426"/>
+        <w:jc w:val="both"/>
+        <w:rPr>
+          <w:rFonts w:ascii="Times New Roman" w:hAnsi="Times New Roman" w:cs="Times New Roman"/>
+          <w:bCs/>
+          <w:color w:val="000000" w:themeColor="text1"/>
+          <w:sz w:val="28"/>
+          <w:szCs w:val="28"/>
+        </w:rPr>
+      </w:pPr>
+      <w:r>
+        <w:rPr>
+          <w:rFonts w:ascii="Times New Roman" w:hAnsi="Times New Roman" w:cs="Times New Roman"/>
+          <w:bCs/>
+          <w:color w:val="000000" w:themeColor="text1"/>
+          <w:sz w:val="28"/>
+          <w:szCs w:val="28"/>
+        </w:rPr>
+        <w:t>3. Битовые векторы</w:t>
+      </w:r>
+    </w:p>
+    <w:p>
+      <w:pPr>
+        <w:spacing w:line="360" w:lineRule="auto"/>
+        <w:ind w:left="426"/>
+        <w:jc w:val="both"/>
+        <w:rPr>
+          <w:rFonts w:ascii="Times New Roman" w:hAnsi="Times New Roman" w:cs="Times New Roman"/>
+          <w:bCs/>
+          <w:color w:val="000000" w:themeColor="text1"/>
+          <w:sz w:val="28"/>
+          <w:szCs w:val="28"/>
+        </w:rPr>
+      </w:pPr>
+      <w:r>
+        <w:rPr>
+          <w:rFonts w:ascii="Times New Roman" w:hAnsi="Times New Roman" w:cs="Times New Roman"/>
+          <w:bCs/>
+          <w:color w:val="000000" w:themeColor="text1"/>
+          <w:sz w:val="28"/>
+          <w:szCs w:val="28"/>
+        </w:rPr>
+        <w:t xml:space="preserve">Множества можно хранить в виде битовых векторов, где каждая цифра представляется отдельным </w:t>
+      </w:r>
+      <w:r>
+        <w:rPr>
+          <w:rFonts w:ascii="Times New Roman" w:hAnsi="Times New Roman" w:cs="Times New Roman"/>
+          <w:bCs/>
+          <w:color w:val="000000" w:themeColor="text1"/>
+          <w:sz w:val="28"/>
+          <w:szCs w:val="28"/>
+        </w:rPr>
+        <w:t xml:space="preserve">значением в массиве </w:t>
+      </w:r>
+      <w:r>
+        <w:rPr>
+          <w:rFonts w:ascii="Times New Roman" w:hAnsi="Times New Roman" w:cs="Times New Roman"/>
           <w:bCs/>
           <w:color w:val="000000" w:themeColor="text1"/>
           <w:sz w:val="28"/>
           <w:szCs w:val="28"/>
           <w:lang w:val="en-US"/>
         </w:rPr>
-        <w:t>D</w:t>
-      </w:r>
-      <w:r>
-        <w:rPr>
-          <w:rFonts w:ascii="Cambria Math" w:hAnsi="Cambria Math" w:cs="Cambria Math"/>
+        <w:t>bool</w:t>
+      </w:r>
+      <w:r>
+        <w:rPr>
+          <w:rFonts w:ascii="Times New Roman" w:hAnsi="Times New Roman" w:cs="Times New Roman"/>
+          <w:bCs/>
+          <w:color w:val="000000" w:themeColor="text1"/>
+          <w:sz w:val="28"/>
+          <w:szCs w:val="28"/>
+        </w:rPr>
+        <w:t xml:space="preserve">. Если элемент присутствует в множестве, соответствующий </w:t>
+      </w:r>
+      <w:r>
+        <w:rPr>
+          <w:rFonts w:ascii="Times New Roman" w:hAnsi="Times New Roman" w:cs="Times New Roman"/>
+          <w:bCs/>
+          <w:color w:val="000000" w:themeColor="text1"/>
+          <w:sz w:val="28"/>
+          <w:szCs w:val="28"/>
+        </w:rPr>
+        <w:t>элемент</w:t>
+      </w:r>
+      <w:r>
+        <w:rPr>
+          <w:rFonts w:ascii="Times New Roman" w:hAnsi="Times New Roman" w:cs="Times New Roman"/>
+          <w:bCs/>
+          <w:color w:val="000000" w:themeColor="text1"/>
+          <w:sz w:val="28"/>
+          <w:szCs w:val="28"/>
+        </w:rPr>
+        <w:t xml:space="preserve"> устанавливается в </w:t>
+      </w:r>
+      <w:r>
+        <w:rPr>
+          <w:rFonts w:ascii="Times New Roman" w:hAnsi="Times New Roman" w:cs="Times New Roman"/>
+          <w:bCs/>
+          <w:color w:val="000000" w:themeColor="text1"/>
+          <w:sz w:val="28"/>
+          <w:szCs w:val="28"/>
+          <w:lang w:val="en-US"/>
+        </w:rPr>
+        <w:t>true</w:t>
+      </w:r>
+      <w:r>
+        <w:rPr>
+          <w:rFonts w:ascii="Times New Roman" w:hAnsi="Times New Roman" w:cs="Times New Roman"/>
+          <w:bCs/>
+          <w:color w:val="000000" w:themeColor="text1"/>
+          <w:sz w:val="28"/>
+          <w:szCs w:val="28"/>
+        </w:rPr>
+        <w:t xml:space="preserve">. Операции пересечения и объединения выполняются с помощью </w:t>
+      </w:r>
+      <w:r>
+        <w:rPr>
+          <w:rFonts w:ascii="Times New Roman" w:hAnsi="Times New Roman" w:cs="Times New Roman"/>
+          <w:bCs/>
+          <w:color w:val="000000" w:themeColor="text1"/>
+          <w:sz w:val="28"/>
+          <w:szCs w:val="28"/>
+        </w:rPr>
+        <w:t>проверки соответствующего индекса в массиве</w:t>
+      </w:r>
+      <w:r>
+        <w:rPr>
+          <w:rFonts w:ascii="Times New Roman" w:hAnsi="Times New Roman" w:cs="Times New Roman"/>
+          <w:bCs/>
+          <w:color w:val="000000" w:themeColor="text1"/>
+          <w:sz w:val="28"/>
+          <w:szCs w:val="28"/>
+        </w:rPr>
+        <w:t>, что делает этот способ хранения очень эффективным с точки зрения времени выполнения операций</w:t>
+      </w:r>
+      <w:r>
+        <w:rPr>
+          <w:rFonts w:ascii="Times New Roman" w:hAnsi="Times New Roman" w:cs="Times New Roman"/>
           <w:bCs/>
           <w:color w:val="000000" w:themeColor="text1"/>
           <w:sz w:val="28"/>
@@ -1096,7 +1404,7 @@
           <w:sz w:val="28"/>
           <w:szCs w:val="28"/>
         </w:rPr>
-        <w:t>2. Связные списки</w:t>
+        <w:t>4. Слова (Word)</w:t>
       </w:r>
     </w:p>
     <w:p>
@@ -1110,180 +1418,6 @@
           <w:color w:val="000000" w:themeColor="text1"/>
           <w:sz w:val="28"/>
           <w:szCs w:val="28"/>
-        </w:rPr>
-      </w:pPr>
-      <w:r>
-        <w:rPr>
-          <w:rFonts w:ascii="Times New Roman" w:hAnsi="Times New Roman" w:cs="Times New Roman"/>
-          <w:bCs/>
-          <w:color w:val="000000" w:themeColor="text1"/>
-          <w:sz w:val="28"/>
-          <w:szCs w:val="28"/>
-        </w:rPr>
-        <w:t xml:space="preserve">Множества также могут быть представлены в виде связных списков, где каждый элемент множества хранится в узле списка. Операции пересечения и </w:t>
-      </w:r>
-      <w:r>
-        <w:rPr>
-          <w:rFonts w:ascii="Times New Roman" w:hAnsi="Times New Roman" w:cs="Times New Roman"/>
-          <w:bCs/>
-          <w:color w:val="000000" w:themeColor="text1"/>
-          <w:sz w:val="28"/>
-          <w:szCs w:val="28"/>
-        </w:rPr>
-        <w:lastRenderedPageBreak/>
-        <w:t>объединения множеств выполняются путём последовательного обхода списков и проверки каждого элемента на наличие в других множествах.</w:t>
-      </w:r>
-    </w:p>
-    <w:p>
-      <w:pPr>
-        <w:spacing w:line="360" w:lineRule="auto"/>
-        <w:ind w:left="426"/>
-        <w:jc w:val="both"/>
-        <w:rPr>
-          <w:rFonts w:ascii="Times New Roman" w:hAnsi="Times New Roman" w:cs="Times New Roman"/>
-          <w:bCs/>
-          <w:color w:val="000000" w:themeColor="text1"/>
-          <w:sz w:val="28"/>
-          <w:szCs w:val="28"/>
-        </w:rPr>
-      </w:pPr>
-    </w:p>
-    <w:p>
-      <w:pPr>
-        <w:spacing w:line="360" w:lineRule="auto"/>
-        <w:ind w:left="426"/>
-        <w:jc w:val="both"/>
-        <w:rPr>
-          <w:rFonts w:ascii="Times New Roman" w:hAnsi="Times New Roman" w:cs="Times New Roman"/>
-          <w:bCs/>
-          <w:color w:val="000000" w:themeColor="text1"/>
-          <w:sz w:val="28"/>
-          <w:szCs w:val="28"/>
-        </w:rPr>
-      </w:pPr>
-      <w:r>
-        <w:rPr>
-          <w:rFonts w:ascii="Times New Roman" w:hAnsi="Times New Roman" w:cs="Times New Roman"/>
-          <w:bCs/>
-          <w:color w:val="000000" w:themeColor="text1"/>
-          <w:sz w:val="28"/>
-          <w:szCs w:val="28"/>
-        </w:rPr>
-        <w:t>Этот способ позволяет динамически изменять размер множества, но требует дополнительных затрат на управление памятью.</w:t>
-      </w:r>
-    </w:p>
-    <w:p>
-      <w:pPr>
-        <w:spacing w:line="360" w:lineRule="auto"/>
-        <w:ind w:left="426"/>
-        <w:jc w:val="both"/>
-        <w:rPr>
-          <w:rFonts w:ascii="Times New Roman" w:hAnsi="Times New Roman" w:cs="Times New Roman"/>
-          <w:bCs/>
-          <w:color w:val="000000" w:themeColor="text1"/>
-          <w:sz w:val="28"/>
-          <w:szCs w:val="28"/>
-        </w:rPr>
-      </w:pPr>
-    </w:p>
-    <w:p>
-      <w:pPr>
-        <w:spacing w:line="360" w:lineRule="auto"/>
-        <w:ind w:left="426"/>
-        <w:jc w:val="both"/>
-        <w:rPr>
-          <w:rFonts w:ascii="Times New Roman" w:hAnsi="Times New Roman" w:cs="Times New Roman"/>
-          <w:bCs/>
-          <w:color w:val="000000" w:themeColor="text1"/>
-          <w:sz w:val="28"/>
-          <w:szCs w:val="28"/>
-        </w:rPr>
-      </w:pPr>
-      <w:r>
-        <w:rPr>
-          <w:rFonts w:ascii="Times New Roman" w:hAnsi="Times New Roman" w:cs="Times New Roman"/>
-          <w:bCs/>
-          <w:color w:val="000000" w:themeColor="text1"/>
-          <w:sz w:val="28"/>
-          <w:szCs w:val="28"/>
-        </w:rPr>
-        <w:t>3. Битовые векторы</w:t>
-      </w:r>
-    </w:p>
-    <w:p>
-      <w:pPr>
-        <w:spacing w:line="360" w:lineRule="auto"/>
-        <w:ind w:left="426"/>
-        <w:jc w:val="both"/>
-        <w:rPr>
-          <w:rFonts w:ascii="Times New Roman" w:hAnsi="Times New Roman" w:cs="Times New Roman"/>
-          <w:bCs/>
-          <w:color w:val="000000" w:themeColor="text1"/>
-          <w:sz w:val="28"/>
-          <w:szCs w:val="28"/>
-        </w:rPr>
-      </w:pPr>
-      <w:r>
-        <w:rPr>
-          <w:rFonts w:ascii="Times New Roman" w:hAnsi="Times New Roman" w:cs="Times New Roman"/>
-          <w:bCs/>
-          <w:color w:val="000000" w:themeColor="text1"/>
-          <w:sz w:val="28"/>
-          <w:szCs w:val="28"/>
-        </w:rPr>
-        <w:t>Множества можно хранить в виде битовых векторов, где каждая цифра представляется отдельным битом. Если элемент присутствует в множестве, соответствующий бит устанавливается в 1. Операции пересечения и объединения выполняются с помощью побитовых операций, что делает этот способ хранения очень эффективным с точки зрения времени выполнения операций.</w:t>
-      </w:r>
-    </w:p>
-    <w:p>
-      <w:pPr>
-        <w:spacing w:line="360" w:lineRule="auto"/>
-        <w:ind w:left="426"/>
-        <w:jc w:val="both"/>
-        <w:rPr>
-          <w:rFonts w:ascii="Times New Roman" w:hAnsi="Times New Roman" w:cs="Times New Roman"/>
-          <w:bCs/>
-          <w:color w:val="000000" w:themeColor="text1"/>
-          <w:sz w:val="28"/>
-          <w:szCs w:val="28"/>
-        </w:rPr>
-      </w:pPr>
-    </w:p>
-    <w:p>
-      <w:pPr>
-        <w:spacing w:line="360" w:lineRule="auto"/>
-        <w:ind w:left="426"/>
-        <w:jc w:val="both"/>
-        <w:rPr>
-          <w:rFonts w:ascii="Times New Roman" w:hAnsi="Times New Roman" w:cs="Times New Roman"/>
-          <w:bCs/>
-          <w:color w:val="000000" w:themeColor="text1"/>
-          <w:sz w:val="28"/>
-          <w:szCs w:val="28"/>
-        </w:rPr>
-      </w:pPr>
-      <w:r>
-        <w:rPr>
-          <w:rFonts w:ascii="Times New Roman" w:hAnsi="Times New Roman" w:cs="Times New Roman"/>
-          <w:bCs/>
-          <w:color w:val="000000" w:themeColor="text1"/>
-          <w:sz w:val="28"/>
-          <w:szCs w:val="28"/>
-        </w:rPr>
-        <w:t>4. Слова (Word)</w:t>
-      </w:r>
-    </w:p>
-    <w:p>
-      <w:pPr>
-        <w:spacing w:line="360" w:lineRule="auto"/>
-        <w:ind w:left="426"/>
-        <w:jc w:val="both"/>
-        <w:rPr>
-          <w:rFonts w:ascii="Times New Roman" w:hAnsi="Times New Roman" w:cs="Times New Roman"/>
-          <w:bCs/>
-          <w:color w:val="000000" w:themeColor="text1"/>
-          <w:sz w:val="28"/>
-          <w:szCs w:val="28"/>
-          <w:lang w:val="en-US"/>
         </w:rPr>
       </w:pPr>
       <w:r>
@@ -1320,7 +1454,6 @@
           <w:color w:val="000000" w:themeColor="text1"/>
           <w:sz w:val="28"/>
           <w:szCs w:val="28"/>
-          <w:lang w:val="en-US"/>
         </w:rPr>
       </w:pPr>
     </w:p>
@@ -1334,7 +1467,6 @@
           <w:color w:val="000000" w:themeColor="text1"/>
           <w:sz w:val="28"/>
           <w:szCs w:val="28"/>
-          <w:lang w:val="en-US"/>
         </w:rPr>
       </w:pPr>
     </w:p>
@@ -1348,7 +1480,6 @@
           <w:color w:val="000000" w:themeColor="text1"/>
           <w:sz w:val="28"/>
           <w:szCs w:val="28"/>
-          <w:lang w:val="en-US"/>
         </w:rPr>
       </w:pPr>
     </w:p>
@@ -1362,7 +1493,6 @@
           <w:color w:val="000000" w:themeColor="text1"/>
           <w:sz w:val="28"/>
           <w:szCs w:val="28"/>
-          <w:lang w:val="en-US"/>
         </w:rPr>
       </w:pPr>
     </w:p>
@@ -1376,7 +1506,6 @@
           <w:color w:val="000000" w:themeColor="text1"/>
           <w:sz w:val="28"/>
           <w:szCs w:val="28"/>
-          <w:lang w:val="en-US"/>
         </w:rPr>
       </w:pPr>
     </w:p>
@@ -1398,7 +1527,6 @@
           <w:sz w:val="28"/>
           <w:szCs w:val="28"/>
         </w:rPr>
-        <w:lastRenderedPageBreak/>
         <w:t>Контрольные</w:t>
       </w:r>
       <w:r>
@@ -1407,7 +1535,6 @@
           <w:color w:val="000000" w:themeColor="text1"/>
           <w:sz w:val="28"/>
           <w:szCs w:val="28"/>
-          <w:lang w:val="en-US"/>
         </w:rPr>
         <w:t xml:space="preserve"> </w:t>
       </w:r>
@@ -1422,6 +1549,7 @@
       </w:r>
       <w:r>
         <w:rPr>
+          <w:noProof/>
           <w:color w:val="000000" w:themeColor="text1"/>
           <w:sz w:val="28"/>
           <w:szCs w:val="28"/>
@@ -1443,7 +1571,7 @@
                     <pic:cNvPicPr/>
                   </pic:nvPicPr>
                   <pic:blipFill>
-                    <a:blip r:embed="rId5"/>
+                    <a:blip r:embed="rId7"/>
                     <a:stretch>
                       <a:fillRect/>
                     </a:stretch>
@@ -1465,6 +1593,7 @@
       </w:r>
       <w:r>
         <w:rPr>
+          <w:noProof/>
           <w:color w:val="000000" w:themeColor="text1"/>
           <w:sz w:val="28"/>
           <w:szCs w:val="28"/>
@@ -1487,7 +1616,7 @@
                     <pic:cNvPicPr/>
                   </pic:nvPicPr>
                   <pic:blipFill>
-                    <a:blip r:embed="rId6"/>
+                    <a:blip r:embed="rId8"/>
                     <a:stretch>
                       <a:fillRect/>
                     </a:stretch>
@@ -1509,6 +1638,7 @@
       </w:r>
       <w:r>
         <w:rPr>
+          <w:noProof/>
           <w:color w:val="000000" w:themeColor="text1"/>
           <w:sz w:val="28"/>
           <w:szCs w:val="28"/>
@@ -1531,7 +1661,7 @@
                     <pic:cNvPicPr/>
                   </pic:nvPicPr>
                   <pic:blipFill>
-                    <a:blip r:embed="rId7"/>
+                    <a:blip r:embed="rId9"/>
                     <a:stretch>
                       <a:fillRect/>
                     </a:stretch>
@@ -1563,7 +1693,6 @@
           <w:color w:val="000000" w:themeColor="text1"/>
           <w:sz w:val="30"/>
           <w:szCs w:val="30"/>
-          <w:lang w:val="en-US"/>
         </w:rPr>
       </w:pPr>
     </w:p>
@@ -1630,25 +1759,7 @@
           <w:sz w:val="28"/>
           <w:szCs w:val="28"/>
         </w:rPr>
-        <w:t>Так как происходит линейный перебор каждого из массивов для формирования нового множества E, сложность будет зависеть от количества элементов в массиве. Предположим, что каждый массив содержит n элементов.</w:t>
-      </w:r>
-      <w:r>
-        <w:rPr>
-          <w:bCs/>
-          <w:color w:val="000000" w:themeColor="text1"/>
-          <w:sz w:val="28"/>
-          <w:szCs w:val="28"/>
-        </w:rPr>
-        <w:t xml:space="preserve"> </w:t>
-      </w:r>
-      <w:r>
-        <w:rPr>
-          <w:bCs/>
-          <w:color w:val="000000" w:themeColor="text1"/>
-          <w:sz w:val="28"/>
-          <w:szCs w:val="28"/>
-        </w:rPr>
-        <w:t xml:space="preserve">Поиск элемента в другом массиве требует линейного времени </w:t>
+        <w:t xml:space="preserve">Так как происходит линейный перебор каждого из массивов для формирования нового множества E, сложность будет зависеть от количества элементов в массиве. Предположим, что каждый массив содержит n элементов. Поиск элемента в другом массиве требует линейного времени </w:t>
       </w:r>
       <w:r>
         <w:rPr>
@@ -1699,16 +1810,7 @@
           <w:sz w:val="28"/>
           <w:szCs w:val="28"/>
         </w:rPr>
-        <w:t xml:space="preserve">. </w:t>
-      </w:r>
-      <w:r>
-        <w:rPr>
-          <w:bCs/>
-          <w:color w:val="000000" w:themeColor="text1"/>
-          <w:sz w:val="28"/>
-          <w:szCs w:val="28"/>
-        </w:rPr>
-        <w:t xml:space="preserve">Операция пересечения множеств </w:t>
+        <w:t xml:space="preserve">. Операция пересечения множеств </w:t>
       </w:r>
       <w:r>
         <w:rPr>
@@ -1791,16 +1893,7 @@
           <w:szCs w:val="28"/>
         </w:rPr>
         <w:lastRenderedPageBreak/>
-        <w:t>Итого, сложность операции для массивов:</w:t>
-      </w:r>
-      <w:r>
-        <w:rPr>
-          <w:bCs/>
-          <w:color w:val="000000" w:themeColor="text1"/>
-          <w:sz w:val="28"/>
-          <w:szCs w:val="28"/>
-        </w:rPr>
-        <w:t xml:space="preserve"> </w:t>
+        <w:t xml:space="preserve">Итого, сложность операции для массивов: </w:t>
       </w:r>
       <w:r>
         <w:rPr>
@@ -1848,16 +1941,7 @@
           <w:sz w:val="28"/>
           <w:szCs w:val="28"/>
         </w:rPr>
-        <w:t xml:space="preserve">), где </w:t>
-      </w:r>
-      <w:r>
-        <w:rPr>
-          <w:bCs/>
-          <w:color w:val="000000" w:themeColor="text1"/>
-          <w:sz w:val="28"/>
-          <w:szCs w:val="28"/>
-        </w:rPr>
-        <w:t>n — размер массивов.</w:t>
+        <w:t>), где n — размер массивов.</w:t>
       </w:r>
     </w:p>
     <w:p>
@@ -1914,25 +1998,7 @@
           <w:sz w:val="28"/>
           <w:szCs w:val="28"/>
         </w:rPr>
-        <w:t>В случае со связными списками для каждого элемента списка A выполняется поиск в списках B, C и D. Каждая операция поиска в списке требует линейного обхода, что аналогично массивам.</w:t>
-      </w:r>
-      <w:r>
-        <w:rPr>
-          <w:bCs/>
-          <w:color w:val="000000" w:themeColor="text1"/>
-          <w:sz w:val="28"/>
-          <w:szCs w:val="28"/>
-        </w:rPr>
-        <w:t xml:space="preserve"> </w:t>
-      </w:r>
-      <w:r>
-        <w:rPr>
-          <w:bCs/>
-          <w:color w:val="000000" w:themeColor="text1"/>
-          <w:sz w:val="28"/>
-          <w:szCs w:val="28"/>
-        </w:rPr>
-        <w:t>Для поиска элемента в другом списке требуется O(n) времени.</w:t>
+        <w:t>В случае со связными списками для каждого элемента списка A выполняется поиск в списках B, C и D. Каждая операция поиска в списке требует линейного обхода, что аналогично массивам. Для поиска элемента в другом списке требуется O(n) времени.</w:t>
       </w:r>
     </w:p>
     <w:p>
@@ -1998,25 +2064,7 @@
           <w:sz w:val="28"/>
           <w:szCs w:val="28"/>
         </w:rPr>
-        <w:t xml:space="preserve">Итого, сложность операции для </w:t>
-      </w:r>
-      <w:r>
-        <w:rPr>
-          <w:bCs/>
-          <w:color w:val="000000" w:themeColor="text1"/>
-          <w:sz w:val="28"/>
-          <w:szCs w:val="28"/>
-        </w:rPr>
-        <w:t>списков</w:t>
-      </w:r>
-      <w:r>
-        <w:rPr>
-          <w:bCs/>
-          <w:color w:val="000000" w:themeColor="text1"/>
-          <w:sz w:val="28"/>
-          <w:szCs w:val="28"/>
-        </w:rPr>
-        <w:t xml:space="preserve">: </w:t>
+        <w:t xml:space="preserve">Итого, сложность операции для списков: </w:t>
       </w:r>
       <w:r>
         <w:rPr>
@@ -2064,25 +2112,7 @@
           <w:sz w:val="28"/>
           <w:szCs w:val="28"/>
         </w:rPr>
-        <w:t xml:space="preserve">), где n — размер </w:t>
-      </w:r>
-      <w:r>
-        <w:rPr>
-          <w:bCs/>
-          <w:color w:val="000000" w:themeColor="text1"/>
-          <w:sz w:val="28"/>
-          <w:szCs w:val="28"/>
-        </w:rPr>
-        <w:t>списков</w:t>
-      </w:r>
-      <w:r>
-        <w:rPr>
-          <w:bCs/>
-          <w:color w:val="000000" w:themeColor="text1"/>
-          <w:sz w:val="28"/>
-          <w:szCs w:val="28"/>
-        </w:rPr>
-        <w:t>.</w:t>
+        <w:t>), где n — размер списков.</w:t>
       </w:r>
     </w:p>
     <w:p>
@@ -2117,7 +2147,7 @@
           <w:sz w:val="28"/>
           <w:szCs w:val="28"/>
         </w:rPr>
-        <w:t>Связные списки могут иметь небольшие дополнительные накладные расходы, связанные с динамическим выделением памяти и управлением указателями, что может увеличивать фактическое время выполнения.</w:t>
+        <w:t>Связные списки могут иметь дополнительные накладные расходы, связанные с динамическим выделением памяти и управлением указателями, что может увеличивать фактическое время выполнения.</w:t>
       </w:r>
     </w:p>
     <w:p>
@@ -2174,7 +2204,82 @@
           <w:sz w:val="28"/>
           <w:szCs w:val="28"/>
         </w:rPr>
-        <w:t>Битовые векторы представляют собой фиксированную структуру, где каждый элемент множества представлен одним битом. Операции пересечения, объединения и исключения элементов выполняются с помощью побитовых операций над целыми числами, что делает эти операции очень быстрыми.</w:t>
+        <w:t xml:space="preserve">Битовые векторы позволяют моментально получить доступ к информации о том, содержится ли в множестве данный элемент. Поскольку алгоритм проверки всегда осуществляется для </w:t>
+      </w:r>
+      <w:r>
+        <w:rPr>
+          <w:bCs/>
+          <w:color w:val="000000" w:themeColor="text1"/>
+          <w:sz w:val="28"/>
+          <w:szCs w:val="28"/>
+          <w:lang w:val="en-US"/>
+        </w:rPr>
+        <w:t>n</w:t>
+      </w:r>
+      <w:r>
+        <w:rPr>
+          <w:bCs/>
+          <w:color w:val="000000" w:themeColor="text1"/>
+          <w:sz w:val="28"/>
+          <w:szCs w:val="28"/>
+        </w:rPr>
+        <w:t xml:space="preserve"> = 10, </w:t>
+      </w:r>
+      <w:r>
+        <w:rPr>
+          <w:bCs/>
+          <w:color w:val="000000" w:themeColor="text1"/>
+          <w:sz w:val="28"/>
+          <w:szCs w:val="28"/>
+        </w:rPr>
+        <w:t xml:space="preserve">где </w:t>
+      </w:r>
+      <w:r>
+        <w:rPr>
+          <w:bCs/>
+          <w:color w:val="000000" w:themeColor="text1"/>
+          <w:sz w:val="28"/>
+          <w:szCs w:val="28"/>
+          <w:lang w:val="en-US"/>
+        </w:rPr>
+        <w:t>n</w:t>
+      </w:r>
+      <w:r>
+        <w:rPr>
+          <w:bCs/>
+          <w:color w:val="000000" w:themeColor="text1"/>
+          <w:sz w:val="28"/>
+          <w:szCs w:val="28"/>
+        </w:rPr>
+        <w:t xml:space="preserve"> – </w:t>
+      </w:r>
+      <w:r>
+        <w:rPr>
+          <w:bCs/>
+          <w:color w:val="000000" w:themeColor="text1"/>
+          <w:sz w:val="28"/>
+          <w:szCs w:val="28"/>
+        </w:rPr>
+        <w:t xml:space="preserve">размер полученного в задании универсума, то временная сложность всегда будет составлять </w:t>
+      </w:r>
+      <w:r>
+        <w:rPr>
+          <w:bCs/>
+          <w:color w:val="000000" w:themeColor="text1"/>
+          <w:sz w:val="28"/>
+          <w:szCs w:val="28"/>
+          <w:lang w:val="en-US"/>
+        </w:rPr>
+        <w:t>O</w:t>
+      </w:r>
+      <w:r>
+        <w:rPr>
+          <w:bCs/>
+          <w:color w:val="000000" w:themeColor="text1"/>
+          <w:sz w:val="28"/>
+          <w:szCs w:val="28"/>
+        </w:rPr>
+        <w:t>(10).</w:t>
       </w:r>
     </w:p>
     <w:p>
@@ -2209,7 +2314,7 @@
           <w:sz w:val="28"/>
           <w:szCs w:val="28"/>
         </w:rPr>
-        <w:t>Для каждого множества из 10 возможных цифр требуется всего одна операция побитового "И" (&amp;) и "ИЛИ" (|), что выполняется за O(1) для каждого бита.</w:t>
+        <w:t>4. Слова (Word):</w:t>
       </w:r>
     </w:p>
     <w:p>
@@ -2220,192 +2325,231 @@
         <w:rPr>
           <w:bCs/>
           <w:color w:val="000000" w:themeColor="text1"/>
-          <w:sz w:val="28"/>
-          <w:szCs w:val="28"/>
-        </w:rPr>
-      </w:pPr>
-      <w:r>
-        <w:rPr>
-          <w:bCs/>
-          <w:color w:val="000000" w:themeColor="text1"/>
-          <w:sz w:val="28"/>
-          <w:szCs w:val="28"/>
-        </w:rPr>
-        <w:t>Общая сложность для битовых векторов:</w:t>
-      </w:r>
-      <w:r>
-        <w:rPr>
-          <w:rFonts w:ascii="Cambria Math" w:hAnsi="Cambria Math" w:cs="Cambria Math"/>
-          <w:bCs/>
-          <w:color w:val="000000" w:themeColor="text1"/>
-          <w:sz w:val="28"/>
-          <w:szCs w:val="28"/>
-        </w:rPr>
-        <w:t xml:space="preserve"> </w:t>
-      </w:r>
-      <w:r>
-        <w:rPr>
-          <w:bCs/>
-          <w:color w:val="000000" w:themeColor="text1"/>
-          <w:sz w:val="28"/>
-          <w:szCs w:val="28"/>
-        </w:rPr>
-        <w:t>O(1)</w:t>
-      </w:r>
-    </w:p>
-    <w:p>
-      <w:pPr>
-        <w:pStyle w:val="NormalWeb"/>
-        <w:shd w:val="clear" w:color="auto" w:fill="FFFFFF"/>
-        <w:ind w:left="426"/>
-        <w:rPr>
-          <w:bCs/>
-          <w:color w:val="000000" w:themeColor="text1"/>
-          <w:sz w:val="28"/>
-          <w:szCs w:val="28"/>
-        </w:rPr>
-      </w:pPr>
-      <w:r>
-        <w:rPr>
-          <w:bCs/>
-          <w:color w:val="000000" w:themeColor="text1"/>
-          <w:sz w:val="28"/>
-          <w:szCs w:val="28"/>
-        </w:rPr>
-        <w:t>Так как операции над битами выполняются за фиксированное время, сложность операций для битовых векторов практически не зависит от размера данных, что делает этот способ хранения множеств очень эффективным.</w:t>
-      </w:r>
-    </w:p>
-    <w:p>
-      <w:pPr>
-        <w:pStyle w:val="NormalWeb"/>
-        <w:shd w:val="clear" w:color="auto" w:fill="FFFFFF"/>
-        <w:ind w:left="426"/>
-        <w:rPr>
-          <w:bCs/>
-          <w:color w:val="000000" w:themeColor="text1"/>
-          <w:sz w:val="28"/>
-          <w:szCs w:val="28"/>
-        </w:rPr>
-      </w:pPr>
-    </w:p>
-    <w:p>
-      <w:pPr>
-        <w:pStyle w:val="NormalWeb"/>
-        <w:shd w:val="clear" w:color="auto" w:fill="FFFFFF"/>
-        <w:ind w:left="426"/>
-        <w:rPr>
-          <w:bCs/>
-          <w:color w:val="000000" w:themeColor="text1"/>
-          <w:sz w:val="28"/>
-          <w:szCs w:val="28"/>
-        </w:rPr>
-      </w:pPr>
-      <w:r>
-        <w:rPr>
-          <w:bCs/>
-          <w:color w:val="000000" w:themeColor="text1"/>
-          <w:sz w:val="28"/>
-          <w:szCs w:val="28"/>
-        </w:rPr>
-        <w:t>4. Слова (Word):</w:t>
-      </w:r>
-    </w:p>
-    <w:p>
-      <w:pPr>
-        <w:pStyle w:val="NormalWeb"/>
-        <w:shd w:val="clear" w:color="auto" w:fill="FFFFFF"/>
-        <w:ind w:left="426"/>
-        <w:rPr>
-          <w:bCs/>
-          <w:color w:val="000000" w:themeColor="text1"/>
-          <w:sz w:val="28"/>
-          <w:szCs w:val="28"/>
-        </w:rPr>
-      </w:pPr>
-      <w:r>
-        <w:rPr>
-          <w:bCs/>
-          <w:color w:val="000000" w:themeColor="text1"/>
-          <w:sz w:val="28"/>
-          <w:szCs w:val="28"/>
-        </w:rPr>
-        <w:t>Подобно битовым векторам, множества в виде слов (целых чисел) представляют собой набор битов, где каждая цифра множества кодируется отдельным битом. Операции пересечения и исключения выполняются с помощью побитовых операций.</w:t>
-      </w:r>
-    </w:p>
-    <w:p>
-      <w:pPr>
-        <w:pStyle w:val="NormalWeb"/>
-        <w:shd w:val="clear" w:color="auto" w:fill="FFFFFF"/>
-        <w:ind w:left="426"/>
-        <w:rPr>
-          <w:bCs/>
-          <w:color w:val="000000" w:themeColor="text1"/>
-          <w:sz w:val="28"/>
-          <w:szCs w:val="28"/>
-        </w:rPr>
-      </w:pPr>
-    </w:p>
-    <w:p>
-      <w:pPr>
-        <w:pStyle w:val="NormalWeb"/>
-        <w:shd w:val="clear" w:color="auto" w:fill="FFFFFF"/>
-        <w:ind w:left="426"/>
-        <w:rPr>
-          <w:bCs/>
-          <w:color w:val="000000" w:themeColor="text1"/>
-          <w:sz w:val="28"/>
-          <w:szCs w:val="28"/>
-        </w:rPr>
-      </w:pPr>
-      <w:r>
-        <w:rPr>
-          <w:bCs/>
-          <w:color w:val="000000" w:themeColor="text1"/>
-          <w:sz w:val="28"/>
-          <w:szCs w:val="28"/>
-        </w:rPr>
-        <w:t>Все операции над множествами A, B, C и D выполняются за постоянное время O(1), поскольку побитовые операции над словами выполняются за фиксированное время.</w:t>
-      </w:r>
-    </w:p>
-    <w:p>
-      <w:pPr>
-        <w:pStyle w:val="NormalWeb"/>
-        <w:shd w:val="clear" w:color="auto" w:fill="FFFFFF"/>
-        <w:ind w:left="426"/>
-        <w:rPr>
-          <w:bCs/>
-          <w:color w:val="000000" w:themeColor="text1"/>
-          <w:sz w:val="28"/>
-          <w:szCs w:val="28"/>
-        </w:rPr>
-      </w:pPr>
-      <w:r>
-        <w:rPr>
-          <w:bCs/>
-          <w:color w:val="000000" w:themeColor="text1"/>
-          <w:sz w:val="28"/>
-          <w:szCs w:val="28"/>
-        </w:rPr>
-        <w:t>Общая сложность для операций над словами:</w:t>
-      </w:r>
-      <w:r>
-        <w:rPr>
-          <w:rFonts w:ascii="Cambria Math" w:hAnsi="Cambria Math" w:cs="Cambria Math"/>
-          <w:bCs/>
-          <w:color w:val="000000" w:themeColor="text1"/>
-          <w:sz w:val="28"/>
-          <w:szCs w:val="28"/>
-        </w:rPr>
-        <w:t xml:space="preserve"> </w:t>
-      </w:r>
-      <w:r>
-        <w:rPr>
-          <w:bCs/>
-          <w:color w:val="000000" w:themeColor="text1"/>
-          <w:sz w:val="28"/>
-          <w:szCs w:val="28"/>
-        </w:rPr>
-        <w:t>O(1)</w:t>
+          <w:sz w:val="30"/>
+          <w:szCs w:val="30"/>
+        </w:rPr>
+      </w:pPr>
+      <w:r>
+        <w:rPr>
+          <w:bCs/>
+          <w:color w:val="000000" w:themeColor="text1"/>
+          <w:sz w:val="28"/>
+          <w:szCs w:val="28"/>
+        </w:rPr>
+        <w:t xml:space="preserve">Машинные слова для данного универсума являются самым эффективным способом хранения информации. Поскольку все операции (пересечение, объединение, исключение) делаются за О(1), поскольку требуют единичного побитового сравнения двух чисел. </w:t>
+      </w:r>
+    </w:p>
+    <w:p>
+      <w:pPr>
+        <w:spacing w:line="360" w:lineRule="auto"/>
+        <w:ind w:firstLine="709"/>
+        <w:jc w:val="both"/>
+        <w:rPr>
+          <w:color w:val="000000" w:themeColor="text1"/>
+          <w:sz w:val="28"/>
+          <w:szCs w:val="28"/>
+        </w:rPr>
+      </w:pPr>
+      <w:r>
+        <w:rPr>
+          <w:b/>
+          <w:color w:val="000000" w:themeColor="text1"/>
+          <w:sz w:val="28"/>
+          <w:szCs w:val="28"/>
+        </w:rPr>
+        <w:t>Результаты измерения времени</w:t>
+      </w:r>
+    </w:p>
+    <w:p>
+      <w:pPr>
+        <w:spacing w:line="360" w:lineRule="auto"/>
+        <w:ind w:left="426"/>
+        <w:jc w:val="both"/>
+        <w:rPr>
+          <w:rFonts w:ascii="Times New Roman" w:hAnsi="Times New Roman" w:cs="Times New Roman"/>
+          <w:color w:val="000000" w:themeColor="text1"/>
+          <w:sz w:val="28"/>
+          <w:szCs w:val="28"/>
+        </w:rPr>
+      </w:pPr>
+      <w:r>
+        <w:rPr>
+          <w:rFonts w:ascii="Times New Roman" w:hAnsi="Times New Roman" w:cs="Times New Roman"/>
+          <w:color w:val="000000" w:themeColor="text1"/>
+          <w:sz w:val="28"/>
+          <w:szCs w:val="28"/>
+        </w:rPr>
+        <w:t xml:space="preserve">Рассматривались измерения времени для </w:t>
+      </w:r>
+      <w:r>
+        <w:rPr>
+          <w:rFonts w:ascii="Times New Roman" w:hAnsi="Times New Roman" w:cs="Times New Roman"/>
+          <w:color w:val="000000" w:themeColor="text1"/>
+          <w:sz w:val="28"/>
+          <w:szCs w:val="28"/>
+        </w:rPr>
+        <w:t>100000000</w:t>
+      </w:r>
+      <w:r>
+        <w:rPr>
+          <w:rFonts w:ascii="Times New Roman" w:hAnsi="Times New Roman" w:cs="Times New Roman"/>
+          <w:color w:val="000000" w:themeColor="text1"/>
+          <w:sz w:val="28"/>
+          <w:szCs w:val="28"/>
+        </w:rPr>
+        <w:t xml:space="preserve"> (100 млн)</w:t>
+      </w:r>
+      <w:r>
+        <w:rPr>
+          <w:rFonts w:ascii="Times New Roman" w:hAnsi="Times New Roman" w:cs="Times New Roman"/>
+          <w:color w:val="000000" w:themeColor="text1"/>
+          <w:sz w:val="28"/>
+          <w:szCs w:val="28"/>
+        </w:rPr>
+        <w:t xml:space="preserve"> итераций.</w:t>
+      </w:r>
+    </w:p>
+    <w:p>
+      <w:pPr>
+        <w:spacing w:line="360" w:lineRule="auto"/>
+        <w:ind w:left="426"/>
+        <w:jc w:val="both"/>
+        <w:rPr>
+          <w:rFonts w:ascii="Times New Roman" w:hAnsi="Times New Roman" w:cs="Times New Roman"/>
+          <w:color w:val="000000" w:themeColor="text1"/>
+          <w:sz w:val="28"/>
+          <w:szCs w:val="28"/>
+        </w:rPr>
+      </w:pPr>
+      <w:r>
+        <w:rPr>
+          <w:rFonts w:ascii="Times New Roman" w:hAnsi="Times New Roman" w:cs="Times New Roman"/>
+          <w:color w:val="000000" w:themeColor="text1"/>
+          <w:sz w:val="28"/>
+          <w:szCs w:val="28"/>
+        </w:rPr>
+        <w:lastRenderedPageBreak/>
+        <w:t>Ниже приведены результаты одного из тестов.</w:t>
+      </w:r>
+    </w:p>
+    <w:p>
+      <w:pPr>
+        <w:spacing w:line="360" w:lineRule="auto"/>
+        <w:ind w:left="426"/>
+        <w:jc w:val="both"/>
+        <w:rPr>
+          <w:rFonts w:ascii="Times New Roman" w:hAnsi="Times New Roman" w:cs="Times New Roman"/>
+          <w:color w:val="000000" w:themeColor="text1"/>
+          <w:sz w:val="28"/>
+          <w:szCs w:val="28"/>
+        </w:rPr>
+      </w:pPr>
+      <w:r>
+        <w:rPr>
+          <w:rFonts w:ascii="Times New Roman" w:hAnsi="Times New Roman" w:cs="Times New Roman"/>
+          <w:color w:val="000000" w:themeColor="text1"/>
+          <w:sz w:val="28"/>
+          <w:szCs w:val="28"/>
+        </w:rPr>
+        <w:t xml:space="preserve">Массивы: </w:t>
+      </w:r>
+      <w:r>
+        <w:rPr>
+          <w:rFonts w:ascii="Times New Roman" w:hAnsi="Times New Roman" w:cs="Times New Roman"/>
+          <w:color w:val="000000" w:themeColor="text1"/>
+          <w:sz w:val="28"/>
+          <w:szCs w:val="28"/>
+        </w:rPr>
+        <w:t>5.268 s</w:t>
+      </w:r>
+      <w:r>
+        <w:rPr>
+          <w:rFonts w:ascii="Times New Roman" w:hAnsi="Times New Roman" w:cs="Times New Roman"/>
+          <w:color w:val="000000" w:themeColor="text1"/>
+          <w:sz w:val="28"/>
+          <w:szCs w:val="28"/>
+        </w:rPr>
+        <w:t>секунд.</w:t>
+      </w:r>
+    </w:p>
+    <w:p>
+      <w:pPr>
+        <w:spacing w:line="360" w:lineRule="auto"/>
+        <w:ind w:left="426"/>
+        <w:jc w:val="both"/>
+        <w:rPr>
+          <w:rFonts w:ascii="Times New Roman" w:hAnsi="Times New Roman" w:cs="Times New Roman"/>
+          <w:color w:val="000000" w:themeColor="text1"/>
+          <w:sz w:val="28"/>
+          <w:szCs w:val="28"/>
+        </w:rPr>
+      </w:pPr>
+      <w:r>
+        <w:rPr>
+          <w:rFonts w:ascii="Times New Roman" w:hAnsi="Times New Roman" w:cs="Times New Roman"/>
+          <w:color w:val="000000" w:themeColor="text1"/>
+          <w:sz w:val="28"/>
+          <w:szCs w:val="28"/>
+        </w:rPr>
+        <w:t xml:space="preserve">Списки: </w:t>
+      </w:r>
+      <w:r>
+        <w:rPr>
+          <w:rFonts w:ascii="Times New Roman" w:hAnsi="Times New Roman" w:cs="Times New Roman"/>
+          <w:color w:val="000000" w:themeColor="text1"/>
+          <w:sz w:val="28"/>
+          <w:szCs w:val="28"/>
+        </w:rPr>
+        <w:t>6.407</w:t>
+      </w:r>
+      <w:r>
+        <w:rPr>
+          <w:rFonts w:ascii="Times New Roman" w:hAnsi="Times New Roman" w:cs="Times New Roman"/>
+          <w:color w:val="000000" w:themeColor="text1"/>
+          <w:sz w:val="28"/>
+          <w:szCs w:val="28"/>
+        </w:rPr>
+        <w:t xml:space="preserve"> секунд.</w:t>
+      </w:r>
+    </w:p>
+    <w:p>
+      <w:pPr>
+        <w:spacing w:line="360" w:lineRule="auto"/>
+        <w:ind w:left="426"/>
+        <w:jc w:val="both"/>
+        <w:rPr>
+          <w:rFonts w:ascii="Times New Roman" w:hAnsi="Times New Roman" w:cs="Times New Roman"/>
+          <w:color w:val="000000" w:themeColor="text1"/>
+          <w:sz w:val="28"/>
+          <w:szCs w:val="28"/>
+        </w:rPr>
+      </w:pPr>
+      <w:r>
+        <w:rPr>
+          <w:rFonts w:ascii="Times New Roman" w:hAnsi="Times New Roman" w:cs="Times New Roman"/>
+          <w:color w:val="000000" w:themeColor="text1"/>
+          <w:sz w:val="28"/>
+          <w:szCs w:val="28"/>
+        </w:rPr>
+        <w:t xml:space="preserve">Битовые векторы: </w:t>
+      </w:r>
+      <w:r>
+        <w:rPr>
+          <w:rFonts w:ascii="Times New Roman" w:hAnsi="Times New Roman" w:cs="Times New Roman"/>
+          <w:color w:val="000000" w:themeColor="text1"/>
+          <w:sz w:val="28"/>
+          <w:szCs w:val="28"/>
+        </w:rPr>
+        <w:t>3.854</w:t>
+      </w:r>
+      <w:r>
+        <w:rPr>
+          <w:rFonts w:ascii="Times New Roman" w:hAnsi="Times New Roman" w:cs="Times New Roman"/>
+          <w:color w:val="000000" w:themeColor="text1"/>
+          <w:sz w:val="28"/>
+          <w:szCs w:val="28"/>
+        </w:rPr>
+        <w:t xml:space="preserve"> секунд.</w:t>
       </w:r>
     </w:p>
     <w:p>
@@ -2423,269 +2567,75 @@
       </w:pPr>
       <w:r>
         <w:rPr>
-          <w:bCs/>
-          <w:color w:val="000000" w:themeColor="text1"/>
-          <w:sz w:val="28"/>
-          <w:szCs w:val="28"/>
-        </w:rPr>
-        <w:t>Побитовые операции выполняются быстро и не зависят от размера множества, что делает этот способ также очень эффективным</w:t>
-      </w:r>
-      <w:r>
-        <w:rPr>
+          <w:color w:val="000000" w:themeColor="text1"/>
+          <w:sz w:val="28"/>
+          <w:szCs w:val="28"/>
+        </w:rPr>
+        <w:t xml:space="preserve">Слова: </w:t>
+      </w:r>
+      <w:r>
+        <w:rPr>
+          <w:color w:val="000000" w:themeColor="text1"/>
+          <w:sz w:val="28"/>
+          <w:szCs w:val="28"/>
+        </w:rPr>
+        <w:t>0.537</w:t>
+      </w:r>
+      <w:r>
+        <w:rPr>
+          <w:color w:val="000000" w:themeColor="text1"/>
+          <w:sz w:val="28"/>
+          <w:szCs w:val="28"/>
+        </w:rPr>
+        <w:t xml:space="preserve"> секунд.</w:t>
+      </w:r>
+    </w:p>
+    <w:p>
+      <w:pPr>
+        <w:spacing w:line="360" w:lineRule="auto"/>
+        <w:ind w:left="851"/>
+        <w:jc w:val="both"/>
+        <w:rPr>
+          <w:b/>
+          <w:color w:val="000000" w:themeColor="text1"/>
+          <w:sz w:val="28"/>
+          <w:szCs w:val="28"/>
+        </w:rPr>
+      </w:pPr>
+      <w:r>
+        <w:rPr>
+          <w:b/>
+          <w:color w:val="000000" w:themeColor="text1"/>
+          <w:sz w:val="28"/>
+          <w:szCs w:val="28"/>
+        </w:rPr>
+        <w:t>Выводы</w:t>
+      </w:r>
+    </w:p>
+    <w:p>
+      <w:pPr>
+        <w:spacing w:line="360" w:lineRule="auto"/>
+        <w:ind w:left="426"/>
+        <w:jc w:val="both"/>
+        <w:rPr>
+          <w:rFonts w:ascii="Times New Roman" w:hAnsi="Times New Roman" w:cs="Times New Roman"/>
           <w:bCs/>
           <w:color w:val="000000" w:themeColor="text1"/>
           <w:sz w:val="30"/>
           <w:szCs w:val="30"/>
         </w:rPr>
-        <w:t>.</w:t>
-      </w:r>
-    </w:p>
-    <w:p>
-      <w:pPr>
-        <w:spacing w:line="360" w:lineRule="auto"/>
-        <w:ind w:firstLine="709"/>
-        <w:jc w:val="both"/>
-        <w:rPr>
-          <w:color w:val="000000" w:themeColor="text1"/>
-          <w:sz w:val="28"/>
-          <w:szCs w:val="28"/>
-        </w:rPr>
-      </w:pPr>
-      <w:r>
-        <w:rPr>
-          <w:b/>
-          <w:color w:val="000000" w:themeColor="text1"/>
-          <w:sz w:val="28"/>
-          <w:szCs w:val="28"/>
-        </w:rPr>
-        <w:t>Результаты измерения времени</w:t>
-      </w:r>
-    </w:p>
-    <w:p>
-      <w:pPr>
-        <w:spacing w:line="360" w:lineRule="auto"/>
-        <w:ind w:left="426"/>
-        <w:jc w:val="both"/>
-        <w:rPr>
-          <w:rFonts w:ascii="Times New Roman" w:hAnsi="Times New Roman" w:cs="Times New Roman"/>
-          <w:color w:val="000000" w:themeColor="text1"/>
-          <w:sz w:val="28"/>
-          <w:szCs w:val="28"/>
-        </w:rPr>
-      </w:pPr>
-      <w:r>
-        <w:rPr>
-          <w:rFonts w:ascii="Times New Roman" w:hAnsi="Times New Roman" w:cs="Times New Roman"/>
-          <w:color w:val="000000" w:themeColor="text1"/>
-          <w:sz w:val="28"/>
-          <w:szCs w:val="28"/>
-        </w:rPr>
-        <w:t xml:space="preserve">Рассматривались измерения времени для </w:t>
-      </w:r>
-      <w:r>
-        <w:rPr>
-          <w:rFonts w:ascii="Times New Roman" w:hAnsi="Times New Roman" w:cs="Times New Roman"/>
-          <w:color w:val="000000" w:themeColor="text1"/>
-          <w:sz w:val="28"/>
-          <w:szCs w:val="28"/>
-        </w:rPr>
-        <w:t>100000000</w:t>
-      </w:r>
-      <w:r>
-        <w:rPr>
-          <w:rFonts w:ascii="Times New Roman" w:hAnsi="Times New Roman" w:cs="Times New Roman"/>
-          <w:color w:val="000000" w:themeColor="text1"/>
-          <w:sz w:val="28"/>
-          <w:szCs w:val="28"/>
-        </w:rPr>
-        <w:t xml:space="preserve"> итераций.</w:t>
-      </w:r>
-    </w:p>
-    <w:p>
-      <w:pPr>
-        <w:spacing w:line="360" w:lineRule="auto"/>
-        <w:ind w:left="426"/>
-        <w:jc w:val="both"/>
-        <w:rPr>
-          <w:rFonts w:ascii="Times New Roman" w:hAnsi="Times New Roman" w:cs="Times New Roman"/>
-          <w:color w:val="000000" w:themeColor="text1"/>
-          <w:sz w:val="28"/>
-          <w:szCs w:val="28"/>
-        </w:rPr>
-      </w:pPr>
-      <w:r>
-        <w:rPr>
-          <w:rFonts w:ascii="Times New Roman" w:hAnsi="Times New Roman" w:cs="Times New Roman"/>
-          <w:color w:val="000000" w:themeColor="text1"/>
-          <w:sz w:val="28"/>
-          <w:szCs w:val="28"/>
-        </w:rPr>
-        <w:t xml:space="preserve">Массивы: </w:t>
-      </w:r>
-      <w:r>
-        <w:rPr>
-          <w:rFonts w:ascii="Times New Roman" w:hAnsi="Times New Roman" w:cs="Times New Roman"/>
-          <w:color w:val="000000" w:themeColor="text1"/>
-          <w:sz w:val="28"/>
-          <w:szCs w:val="28"/>
-        </w:rPr>
-        <w:t>5.268 s</w:t>
-      </w:r>
-      <w:r>
-        <w:rPr>
-          <w:rFonts w:ascii="Times New Roman" w:hAnsi="Times New Roman" w:cs="Times New Roman"/>
-          <w:color w:val="000000" w:themeColor="text1"/>
-          <w:sz w:val="28"/>
-          <w:szCs w:val="28"/>
-        </w:rPr>
-        <w:t>секунд.</w:t>
-      </w:r>
-    </w:p>
-    <w:p>
-      <w:pPr>
-        <w:spacing w:line="360" w:lineRule="auto"/>
-        <w:ind w:left="426"/>
-        <w:jc w:val="both"/>
-        <w:rPr>
-          <w:rFonts w:ascii="Times New Roman" w:hAnsi="Times New Roman" w:cs="Times New Roman"/>
-          <w:color w:val="000000" w:themeColor="text1"/>
-          <w:sz w:val="28"/>
-          <w:szCs w:val="28"/>
-        </w:rPr>
-      </w:pPr>
-      <w:r>
-        <w:rPr>
-          <w:rFonts w:ascii="Times New Roman" w:hAnsi="Times New Roman" w:cs="Times New Roman"/>
-          <w:color w:val="000000" w:themeColor="text1"/>
-          <w:sz w:val="28"/>
-          <w:szCs w:val="28"/>
-        </w:rPr>
-        <w:t xml:space="preserve">Списки: </w:t>
-      </w:r>
-      <w:r>
-        <w:rPr>
-          <w:rFonts w:ascii="Times New Roman" w:hAnsi="Times New Roman" w:cs="Times New Roman"/>
-          <w:color w:val="000000" w:themeColor="text1"/>
-          <w:sz w:val="28"/>
-          <w:szCs w:val="28"/>
-        </w:rPr>
-        <w:t>6.407</w:t>
-      </w:r>
-      <w:r>
-        <w:rPr>
-          <w:rFonts w:ascii="Times New Roman" w:hAnsi="Times New Roman" w:cs="Times New Roman"/>
-          <w:color w:val="000000" w:themeColor="text1"/>
-          <w:sz w:val="28"/>
-          <w:szCs w:val="28"/>
-        </w:rPr>
-        <w:t xml:space="preserve"> секунд.</w:t>
-      </w:r>
-    </w:p>
-    <w:p>
-      <w:pPr>
-        <w:spacing w:line="360" w:lineRule="auto"/>
-        <w:ind w:left="426"/>
-        <w:jc w:val="both"/>
-        <w:rPr>
-          <w:rFonts w:ascii="Times New Roman" w:hAnsi="Times New Roman" w:cs="Times New Roman"/>
-          <w:color w:val="000000" w:themeColor="text1"/>
-          <w:sz w:val="28"/>
-          <w:szCs w:val="28"/>
-        </w:rPr>
-      </w:pPr>
-      <w:r>
-        <w:rPr>
-          <w:rFonts w:ascii="Times New Roman" w:hAnsi="Times New Roman" w:cs="Times New Roman"/>
-          <w:color w:val="000000" w:themeColor="text1"/>
-          <w:sz w:val="28"/>
-          <w:szCs w:val="28"/>
-        </w:rPr>
-        <w:t xml:space="preserve">Битовые векторы: </w:t>
-      </w:r>
-      <w:r>
-        <w:rPr>
-          <w:rFonts w:ascii="Times New Roman" w:hAnsi="Times New Roman" w:cs="Times New Roman"/>
-          <w:color w:val="000000" w:themeColor="text1"/>
-          <w:sz w:val="28"/>
-          <w:szCs w:val="28"/>
-        </w:rPr>
-        <w:t>3.854</w:t>
-      </w:r>
-      <w:r>
-        <w:rPr>
-          <w:rFonts w:ascii="Times New Roman" w:hAnsi="Times New Roman" w:cs="Times New Roman"/>
-          <w:color w:val="000000" w:themeColor="text1"/>
-          <w:sz w:val="28"/>
-          <w:szCs w:val="28"/>
-        </w:rPr>
-        <w:t xml:space="preserve"> секунд.</w:t>
-      </w:r>
-    </w:p>
-    <w:p>
-      <w:pPr>
-        <w:pStyle w:val="NormalWeb"/>
-        <w:shd w:val="clear" w:color="auto" w:fill="FFFFFF"/>
-        <w:spacing w:before="0" w:beforeAutospacing="0"/>
-        <w:ind w:left="426"/>
-        <w:rPr>
+      </w:pPr>
+      <w:r>
+        <w:rPr>
+          <w:rFonts w:ascii="Times New Roman" w:hAnsi="Times New Roman" w:cs="Times New Roman"/>
           <w:bCs/>
           <w:color w:val="000000" w:themeColor="text1"/>
           <w:sz w:val="30"/>
           <w:szCs w:val="30"/>
         </w:rPr>
-      </w:pPr>
-      <w:r>
-        <w:rPr>
-          <w:color w:val="000000" w:themeColor="text1"/>
-          <w:sz w:val="28"/>
-          <w:szCs w:val="28"/>
-        </w:rPr>
-        <w:t xml:space="preserve">Слова: </w:t>
-      </w:r>
-      <w:r>
-        <w:rPr>
-          <w:color w:val="000000" w:themeColor="text1"/>
-          <w:sz w:val="28"/>
-          <w:szCs w:val="28"/>
-        </w:rPr>
-        <w:t>0.537</w:t>
-      </w:r>
-      <w:r>
-        <w:rPr>
-          <w:color w:val="000000" w:themeColor="text1"/>
-          <w:sz w:val="28"/>
-          <w:szCs w:val="28"/>
-        </w:rPr>
-        <w:t xml:space="preserve"> секунд.</w:t>
-      </w:r>
-    </w:p>
-    <w:p>
-      <w:pPr>
-        <w:spacing w:line="360" w:lineRule="auto"/>
-        <w:ind w:left="851"/>
-        <w:jc w:val="both"/>
-        <w:rPr>
-          <w:b/>
-          <w:color w:val="000000" w:themeColor="text1"/>
-          <w:sz w:val="28"/>
-          <w:szCs w:val="28"/>
-        </w:rPr>
-      </w:pPr>
-      <w:r>
-        <w:rPr>
-          <w:b/>
-          <w:color w:val="000000" w:themeColor="text1"/>
-          <w:sz w:val="28"/>
-          <w:szCs w:val="28"/>
-        </w:rPr>
-        <w:t>Выводы</w:t>
-      </w:r>
-    </w:p>
-    <w:p>
-      <w:pPr>
-        <w:spacing w:line="360" w:lineRule="auto"/>
-        <w:ind w:left="426"/>
-        <w:jc w:val="both"/>
+        <w:t xml:space="preserve">По итогам измерений самым эффективным способ – использование машинных слов. Поскольку в данном варианте рассматривается небольшой универсум (10 элементов), то использование </w:t>
+      </w:r>
+      <w:r>
         <w:rPr>
           <w:rFonts w:ascii="Times New Roman" w:hAnsi="Times New Roman" w:cs="Times New Roman"/>
           <w:bCs/>
@@ -2694,7 +2644,8 @@
           <w:szCs w:val="30"/>
           <w:lang w:val="en-US"/>
         </w:rPr>
-      </w:pPr>
+        <w:t>short</w:t>
+      </w:r>
       <w:r>
         <w:rPr>
           <w:rFonts w:ascii="Times New Roman" w:hAnsi="Times New Roman" w:cs="Times New Roman"/>
@@ -2703,7 +2654,7 @@
           <w:sz w:val="30"/>
           <w:szCs w:val="30"/>
         </w:rPr>
-        <w:t xml:space="preserve">По итогам измерений самым эффективным способ – использование машинных слов. Поскольку в данном варианте рассматривается небольшой универсум (10 элементов), то использование </w:t>
+        <w:t xml:space="preserve"> </w:t>
       </w:r>
       <w:r>
         <w:rPr>
@@ -2714,7 +2665,7 @@
           <w:szCs w:val="30"/>
           <w:lang w:val="en-US"/>
         </w:rPr>
-        <w:t>short</w:t>
+        <w:t>int</w:t>
       </w:r>
       <w:r>
         <w:rPr>
@@ -2724,7 +2675,7 @@
           <w:sz w:val="30"/>
           <w:szCs w:val="30"/>
         </w:rPr>
-        <w:t xml:space="preserve"> </w:t>
+        <w:t xml:space="preserve"> размером 2 байта позволяет максимально эффективно вычислять пятое множество. Очевидно, что в данном случае, связные списки будут иметь худшую эффективность, поскольк</w:t>
       </w:r>
       <w:r>
         <w:rPr>
@@ -2733,9 +2684,8 @@
           <w:color w:val="000000" w:themeColor="text1"/>
           <w:sz w:val="30"/>
           <w:szCs w:val="30"/>
-          <w:lang w:val="en-US"/>
-        </w:rPr>
-        <w:t>int</w:t>
+        </w:rPr>
+        <w:t xml:space="preserve">у </w:t>
       </w:r>
       <w:r>
         <w:rPr>
@@ -2745,7 +2695,7 @@
           <w:sz w:val="30"/>
           <w:szCs w:val="30"/>
         </w:rPr>
-        <w:t xml:space="preserve"> размером 2 байта позволяет максимально эффективно вычислять пятое множество. Очевидно, что в данном случае, связные списки будут иметь худшую эффективность, посколько требуют работы с памятью и полного обхода каждого списка. Аналогично с массивами. Битовые векторы </w:t>
+        <w:t>требуют работы с памятью и полного обхода каждого списка. Аналогично с массивами. Битовые векторы показывают себя более эффективными по сравнению с массивами и списками, но имеют худшее время относительно машинных слов. Это связано с большим размером вектора в памяти и тем, что работа с массивом все еще сложнее, чем простое битовое сравнение.</w:t>
       </w:r>
       <w:r>
         <w:rPr>
@@ -2755,8 +2705,7 @@
           <w:sz w:val="30"/>
           <w:szCs w:val="30"/>
         </w:rPr>
-        <w:lastRenderedPageBreak/>
-        <w:t>показывают себя более эффективными по сравнению с массивами и списками, но имеют худшее время относительно машинных слов. Это связано с большим размером вектора в памяти и тем, что работа с массивом все еще сложнее, чем простое битовое сравнение.</w:t>
+        <w:t xml:space="preserve"> Важно понимать, что подобные выводы применимы только к данному ун</w:t>
       </w:r>
       <w:r>
         <w:rPr>
@@ -2766,14 +2715,9 @@
           <w:sz w:val="30"/>
           <w:szCs w:val="30"/>
         </w:rPr>
-        <w:t xml:space="preserve"> Важно понимать, что подобные выводы применимы только к данному уневрсуму.</w:t>
-      </w:r>
-    </w:p>
-    <w:p>
-      <w:pPr>
-        <w:spacing w:line="360" w:lineRule="auto"/>
-        <w:ind w:left="426"/>
-        <w:jc w:val="both"/>
+        <w:t>и</w:t>
+      </w:r>
+      <w:r>
         <w:rPr>
           <w:rFonts w:ascii="Times New Roman" w:hAnsi="Times New Roman" w:cs="Times New Roman"/>
           <w:bCs/>
@@ -2781,13 +2725,48 @@
           <w:sz w:val="30"/>
           <w:szCs w:val="30"/>
         </w:rPr>
+        <w:t>в</w:t>
+      </w:r>
+      <w:r>
+        <w:rPr>
+          <w:rFonts w:ascii="Times New Roman" w:hAnsi="Times New Roman" w:cs="Times New Roman"/>
+          <w:bCs/>
+          <w:color w:val="000000" w:themeColor="text1"/>
+          <w:sz w:val="30"/>
+          <w:szCs w:val="30"/>
+        </w:rPr>
+        <w:t>е</w:t>
+      </w:r>
+      <w:r>
+        <w:rPr>
+          <w:rFonts w:ascii="Times New Roman" w:hAnsi="Times New Roman" w:cs="Times New Roman"/>
+          <w:bCs/>
+          <w:color w:val="000000" w:themeColor="text1"/>
+          <w:sz w:val="30"/>
+          <w:szCs w:val="30"/>
+        </w:rPr>
+        <w:t>рсуму.</w:t>
+      </w:r>
+    </w:p>
+    <w:p>
+      <w:pPr>
+        <w:spacing w:line="360" w:lineRule="auto"/>
+        <w:ind w:left="426"/>
+        <w:jc w:val="both"/>
+        <w:rPr>
+          <w:rFonts w:ascii="Times New Roman" w:hAnsi="Times New Roman" w:cs="Times New Roman"/>
+          <w:bCs/>
+          <w:color w:val="000000" w:themeColor="text1"/>
+          <w:sz w:val="30"/>
+          <w:szCs w:val="30"/>
+        </w:rPr>
       </w:pPr>
     </w:p>
     <w:sectPr>
-      <w:headerReference w:type="default" r:id="rId8"/>
-      <w:footerReference w:type="default" r:id="rId9"/>
-      <w:headerReference w:type="first" r:id="rId10"/>
-      <w:footerReference w:type="first" r:id="rId11"/>
+      <w:headerReference w:type="default" r:id="rId10"/>
+      <w:footerReference w:type="default" r:id="rId11"/>
+      <w:headerReference w:type="first" r:id="rId12"/>
+      <w:footerReference w:type="first" r:id="rId13"/>
       <w:pgSz w:w="11906" w:h="16838"/>
       <w:pgMar w:top="1134" w:right="567" w:bottom="1134" w:left="1701" w:header="425" w:footer="709" w:gutter="0"/>
       <w:cols w:space="720"/>
@@ -2797,6 +2776,31 @@
     </w:sectPr>
   </w:body>
 </w:document>
+</file>
+
+<file path=word/endnotes.xml><?xml version="1.0" encoding="utf-8"?>
+<w:endnotes xmlns:wpc="http://schemas.microsoft.com/office/word/2010/wordprocessingCanvas" xmlns:cx="http://schemas.microsoft.com/office/drawing/2014/chartex" xmlns:cx1="http://schemas.microsoft.com/office/drawing/2015/9/8/chartex" xmlns:cx2="http://schemas.microsoft.com/office/drawing/2015/10/21/chartex" xmlns:cx3="http://schemas.microsoft.com/office/drawing/2016/5/9/chartex" xmlns:cx4="http://schemas.microsoft.com/office/drawing/2016/5/10/chartex" xmlns:cx5="http://schemas.microsoft.com/office/drawing/2016/5/11/chartex" xmlns:cx6="http://schemas.microsoft.com/office/drawing/2016/5/12/chartex" xmlns:cx7="http://schemas.microsoft.com/office/drawing/2016/5/13/chartex" xmlns:cx8="http://schemas.microsoft.com/office/drawing/2016/5/14/chartex" xmlns:mc="http://schemas.openxmlformats.org/markup-compatibility/2006" xmlns:aink="http://schemas.microsoft.com/office/drawing/2016/ink" xmlns:am3d="http://schemas.microsoft.com/office/drawing/2017/model3d" xmlns:o="urn:schemas-microsoft-com:office:office" xmlns:oel="http://schemas.microsoft.com/office/2019/extlst" xmlns:r="http://schemas.openxmlformats.org/officeDocument/2006/relationships" xmlns:m="http://schemas.openxmlformats.org/officeDocument/2006/math" xmlns:v="urn:schemas-microsoft-com:vml" xmlns:wp14="http://schemas.microsoft.com/office/word/2010/wordprocessingDrawing" xmlns:wp="http://schemas.openxmlformats.org/drawingml/2006/wordprocessingDrawing" xmlns:w10="urn:schemas-microsoft-com:office:word" xmlns:w="http://schemas.openxmlformats.org/wordprocessingml/2006/main" xmlns:w14="http://schemas.microsoft.com/office/word/2010/wordml" xmlns:w15="http://schemas.microsoft.com/office/word/2012/wordml" xmlns:w16cex="http://schemas.microsoft.com/office/word/2018/wordml/cex" xmlns:w16cid="http://schemas.microsoft.com/office/word/2016/wordml/cid" xmlns:w16="http://schemas.microsoft.com/office/word/2018/wordml" xmlns:w16du="http://schemas.microsoft.com/office/word/2023/wordml/word16du" xmlns:w16sdtdh="http://schemas.microsoft.com/office/word/2020/wordml/sdtdatahash" xmlns:w16se="http://schemas.microsoft.com/office/word/2015/wordml/symex" xmlns:wpg="http://schemas.microsoft.com/office/word/2010/wordprocessingGroup" xmlns:wpi="http://schemas.microsoft.com/office/word/2010/wordprocessingInk" xmlns:wne="http://schemas.microsoft.com/office/word/2006/wordml" xmlns:wps="http://schemas.microsoft.com/office/word/2010/wordprocessingShape" mc:Ignorable="w14 w15 w16se w16cid w16 w16cex w16sdtdh w16du wp14">
+  <w:endnote w:type="separator" w:id="-1">
+    <w:p>
+      <w:pPr>
+        <w:spacing w:after="0" w:line="240" w:lineRule="auto"/>
+      </w:pPr>
+      <w:r>
+        <w:separator/>
+      </w:r>
+    </w:p>
+  </w:endnote>
+  <w:endnote w:type="continuationSeparator" w:id="0">
+    <w:p>
+      <w:pPr>
+        <w:spacing w:after="0" w:line="240" w:lineRule="auto"/>
+      </w:pPr>
+      <w:r>
+        <w:continuationSeparator/>
+      </w:r>
+    </w:p>
+  </w:endnote>
+</w:endnotes>
 </file>
 
 <file path=word/footer1.xml><?xml version="1.0" encoding="utf-8"?>
@@ -2844,6 +2848,31 @@
     </w:pPr>
   </w:p>
 </w:ftr>
+</file>
+
+<file path=word/footnotes.xml><?xml version="1.0" encoding="utf-8"?>
+<w:footnotes xmlns:wpc="http://schemas.microsoft.com/office/word/2010/wordprocessingCanvas" xmlns:cx="http://schemas.microsoft.com/office/drawing/2014/chartex" xmlns:cx1="http://schemas.microsoft.com/office/drawing/2015/9/8/chartex" xmlns:cx2="http://schemas.microsoft.com/office/drawing/2015/10/21/chartex" xmlns:cx3="http://schemas.microsoft.com/office/drawing/2016/5/9/chartex" xmlns:cx4="http://schemas.microsoft.com/office/drawing/2016/5/10/chartex" xmlns:cx5="http://schemas.microsoft.com/office/drawing/2016/5/11/chartex" xmlns:cx6="http://schemas.microsoft.com/office/drawing/2016/5/12/chartex" xmlns:cx7="http://schemas.microsoft.com/office/drawing/2016/5/13/chartex" xmlns:cx8="http://schemas.microsoft.com/office/drawing/2016/5/14/chartex" xmlns:mc="http://schemas.openxmlformats.org/markup-compatibility/2006" xmlns:aink="http://schemas.microsoft.com/office/drawing/2016/ink" xmlns:am3d="http://schemas.microsoft.com/office/drawing/2017/model3d" xmlns:o="urn:schemas-microsoft-com:office:office" xmlns:oel="http://schemas.microsoft.com/office/2019/extlst" xmlns:r="http://schemas.openxmlformats.org/officeDocument/2006/relationships" xmlns:m="http://schemas.openxmlformats.org/officeDocument/2006/math" xmlns:v="urn:schemas-microsoft-com:vml" xmlns:wp14="http://schemas.microsoft.com/office/word/2010/wordprocessingDrawing" xmlns:wp="http://schemas.openxmlformats.org/drawingml/2006/wordprocessingDrawing" xmlns:w10="urn:schemas-microsoft-com:office:word" xmlns:w="http://schemas.openxmlformats.org/wordprocessingml/2006/main" xmlns:w14="http://schemas.microsoft.com/office/word/2010/wordml" xmlns:w15="http://schemas.microsoft.com/office/word/2012/wordml" xmlns:w16cex="http://schemas.microsoft.com/office/word/2018/wordml/cex" xmlns:w16cid="http://schemas.microsoft.com/office/word/2016/wordml/cid" xmlns:w16="http://schemas.microsoft.com/office/word/2018/wordml" xmlns:w16du="http://schemas.microsoft.com/office/word/2023/wordml/word16du" xmlns:w16sdtdh="http://schemas.microsoft.com/office/word/2020/wordml/sdtdatahash" xmlns:w16se="http://schemas.microsoft.com/office/word/2015/wordml/symex" xmlns:wpg="http://schemas.microsoft.com/office/word/2010/wordprocessingGroup" xmlns:wpi="http://schemas.microsoft.com/office/word/2010/wordprocessingInk" xmlns:wne="http://schemas.microsoft.com/office/word/2006/wordml" xmlns:wps="http://schemas.microsoft.com/office/word/2010/wordprocessingShape" mc:Ignorable="w14 w15 w16se w16cid w16 w16cex w16sdtdh w16du wp14">
+  <w:footnote w:type="separator" w:id="-1">
+    <w:p>
+      <w:pPr>
+        <w:spacing w:after="0" w:line="240" w:lineRule="auto"/>
+      </w:pPr>
+      <w:r>
+        <w:separator/>
+      </w:r>
+    </w:p>
+  </w:footnote>
+  <w:footnote w:type="continuationSeparator" w:id="0">
+    <w:p>
+      <w:pPr>
+        <w:spacing w:after="0" w:line="240" w:lineRule="auto"/>
+      </w:pPr>
+      <w:r>
+        <w:continuationSeparator/>
+      </w:r>
+    </w:p>
+  </w:footnote>
+</w:footnotes>
 </file>
 
 <file path=word/header1.xml><?xml version="1.0" encoding="utf-8"?>

</xml_diff>